<commit_message>
Added create user and login, updated API docs
Added /createuser and /login for secure logins with tokens and updated documentation, added packages for .env and JWT
</commit_message>
<xml_diff>
--- a/documentation/Backend API documentation.docx
+++ b/documentation/Backend API documentation.docx
@@ -629,6 +629,648 @@
               <w:t>discountpercentage</w:t>
             </w:r>
             <w:proofErr w:type="spellEnd"/>
+          </w:p>
+        </w:tc>
+      </w:tr>
+      <w:tr>
+        <w:tc>
+          <w:tcPr>
+            <w:tcW w:w="3035" w:type="dxa"/>
+          </w:tcPr>
+          <w:p>
+            <w:pPr>
+              <w:rPr>
+                <w:highlight w:val="green"/>
+                <w:lang w:val="en-US"/>
+              </w:rPr>
+            </w:pPr>
+            <w:r>
+              <w:rPr>
+                <w:highlight w:val="cyan"/>
+                <w:lang w:val="en-US"/>
+              </w:rPr>
+              <w:t>Put</w:t>
+            </w:r>
+          </w:p>
+        </w:tc>
+        <w:tc>
+          <w:tcPr>
+            <w:tcW w:w="3090" w:type="dxa"/>
+          </w:tcPr>
+          <w:p>
+            <w:pPr>
+              <w:rPr>
+                <w:lang w:val="en-US"/>
+              </w:rPr>
+            </w:pPr>
+            <w:r>
+              <w:rPr>
+                <w:lang w:val="en-US"/>
+              </w:rPr>
+              <w:t>/Item</w:t>
+            </w:r>
+          </w:p>
+        </w:tc>
+        <w:tc>
+          <w:tcPr>
+            <w:tcW w:w="4218" w:type="dxa"/>
+          </w:tcPr>
+          <w:p>
+            <w:pPr>
+              <w:rPr>
+                <w:lang w:val="en-US"/>
+              </w:rPr>
+            </w:pPr>
+            <w:r>
+              <w:rPr>
+                <w:lang w:val="en-US"/>
+              </w:rPr>
+              <w:t>Updates an item with</w:t>
+            </w:r>
+            <w:r>
+              <w:rPr>
+                <w:lang w:val="en-US"/>
+              </w:rPr>
+              <w:t>:</w:t>
+            </w:r>
+          </w:p>
+          <w:p>
+            <w:pPr>
+              <w:rPr>
+                <w:lang w:val="en-US"/>
+              </w:rPr>
+            </w:pPr>
+            <w:r>
+              <w:rPr>
+                <w:lang w:val="en-US"/>
+              </w:rPr>
+              <w:t>Id: INT, not null, PK</w:t>
+            </w:r>
+          </w:p>
+          <w:p>
+            <w:pPr>
+              <w:rPr>
+                <w:lang w:val="en-US"/>
+              </w:rPr>
+            </w:pPr>
+            <w:proofErr w:type="spellStart"/>
+            <w:r>
+              <w:rPr>
+                <w:lang w:val="en-US"/>
+              </w:rPr>
+              <w:t>shopid</w:t>
+            </w:r>
+            <w:proofErr w:type="spellEnd"/>
+            <w:r>
+              <w:rPr>
+                <w:lang w:val="en-US"/>
+              </w:rPr>
+              <w:t>: INT, not null, PK</w:t>
+            </w:r>
+          </w:p>
+          <w:p>
+            <w:pPr>
+              <w:rPr>
+                <w:lang w:val="en-US"/>
+              </w:rPr>
+            </w:pPr>
+            <w:r>
+              <w:rPr>
+                <w:lang w:val="en-US"/>
+              </w:rPr>
+              <w:t>name: VARCHAR 255, not null</w:t>
+            </w:r>
+          </w:p>
+          <w:p>
+            <w:pPr>
+              <w:rPr>
+                <w:lang w:val="en-US"/>
+              </w:rPr>
+            </w:pPr>
+            <w:r>
+              <w:rPr>
+                <w:lang w:val="en-US"/>
+              </w:rPr>
+              <w:t>price: DECIMAL 15,2 not null</w:t>
+            </w:r>
+          </w:p>
+          <w:p>
+            <w:pPr>
+              <w:rPr>
+                <w:lang w:val="en-US"/>
+              </w:rPr>
+            </w:pPr>
+            <w:r>
+              <w:rPr>
+                <w:lang w:val="en-US"/>
+              </w:rPr>
+              <w:t>sale: INT not null, 1 if on sale, 0 if not.</w:t>
+            </w:r>
+          </w:p>
+          <w:p>
+            <w:pPr>
+              <w:rPr>
+                <w:lang w:val="en-US"/>
+              </w:rPr>
+            </w:pPr>
+            <w:proofErr w:type="spellStart"/>
+            <w:r>
+              <w:rPr>
+                <w:lang w:val="en-US"/>
+              </w:rPr>
+              <w:t>Discountend</w:t>
+            </w:r>
+            <w:proofErr w:type="spellEnd"/>
+            <w:r>
+              <w:rPr>
+                <w:lang w:val="en-US"/>
+              </w:rPr>
+              <w:t>: DATE format is YYYY-MM-DD not null</w:t>
+            </w:r>
+          </w:p>
+          <w:p>
+            <w:pPr>
+              <w:rPr>
+                <w:lang w:val="en-US"/>
+              </w:rPr>
+            </w:pPr>
+            <w:r>
+              <w:rPr>
+                <w:lang w:val="en-US"/>
+              </w:rPr>
+              <w:t>Category: VARCHAR 255</w:t>
+            </w:r>
+          </w:p>
+          <w:p>
+            <w:pPr>
+              <w:rPr>
+                <w:lang w:val="en-US"/>
+              </w:rPr>
+            </w:pPr>
+            <w:proofErr w:type="spellStart"/>
+            <w:r>
+              <w:rPr>
+                <w:lang w:val="en-US"/>
+              </w:rPr>
+              <w:t>Discountprice</w:t>
+            </w:r>
+            <w:proofErr w:type="spellEnd"/>
+            <w:r>
+              <w:rPr>
+                <w:lang w:val="en-US"/>
+              </w:rPr>
+              <w:t xml:space="preserve">: DECIMAL 15,2 </w:t>
+            </w:r>
+          </w:p>
+          <w:p>
+            <w:pPr>
+              <w:rPr>
+                <w:lang w:val="en-US"/>
+              </w:rPr>
+            </w:pPr>
+            <w:proofErr w:type="spellStart"/>
+            <w:r>
+              <w:rPr>
+                <w:lang w:val="en-US"/>
+              </w:rPr>
+              <w:t>Discountpercentage</w:t>
+            </w:r>
+            <w:proofErr w:type="spellEnd"/>
+            <w:r>
+              <w:rPr>
+                <w:lang w:val="en-US"/>
+              </w:rPr>
+              <w:t>: DECIMAL 15,2</w:t>
+            </w:r>
+          </w:p>
+        </w:tc>
+      </w:tr>
+      <w:tr>
+        <w:tc>
+          <w:tcPr>
+            <w:tcW w:w="3035" w:type="dxa"/>
+          </w:tcPr>
+          <w:p>
+            <w:pPr>
+              <w:rPr>
+                <w:highlight w:val="cyan"/>
+                <w:lang w:val="en-US"/>
+              </w:rPr>
+            </w:pPr>
+            <w:r>
+              <w:rPr>
+                <w:highlight w:val="cyan"/>
+                <w:lang w:val="en-US"/>
+              </w:rPr>
+              <w:t>Put</w:t>
+            </w:r>
+          </w:p>
+        </w:tc>
+        <w:tc>
+          <w:tcPr>
+            <w:tcW w:w="3090" w:type="dxa"/>
+          </w:tcPr>
+          <w:p>
+            <w:pPr>
+              <w:rPr>
+                <w:lang w:val="en-US"/>
+              </w:rPr>
+            </w:pPr>
+            <w:r>
+              <w:rPr>
+                <w:lang w:val="en-US"/>
+              </w:rPr>
+              <w:t>/shop</w:t>
+            </w:r>
+          </w:p>
+        </w:tc>
+        <w:tc>
+          <w:tcPr>
+            <w:tcW w:w="4218" w:type="dxa"/>
+          </w:tcPr>
+          <w:p>
+            <w:pPr>
+              <w:rPr>
+                <w:lang w:val="en-US"/>
+              </w:rPr>
+            </w:pPr>
+            <w:r>
+              <w:rPr>
+                <w:lang w:val="en-US"/>
+              </w:rPr>
+              <w:t>Updates a shop with:</w:t>
+            </w:r>
+          </w:p>
+          <w:p>
+            <w:pPr>
+              <w:rPr>
+                <w:lang w:val="en-US"/>
+              </w:rPr>
+            </w:pPr>
+            <w:r>
+              <w:rPr>
+                <w:lang w:val="en-US"/>
+              </w:rPr>
+              <w:t>Id: INT, not null, PK</w:t>
+            </w:r>
+          </w:p>
+          <w:p>
+            <w:pPr>
+              <w:rPr>
+                <w:lang w:val="en-US"/>
+              </w:rPr>
+            </w:pPr>
+            <w:r>
+              <w:rPr>
+                <w:lang w:val="en-US"/>
+              </w:rPr>
+              <w:t>Name: VARCHAR 255, not null.</w:t>
+            </w:r>
+          </w:p>
+          <w:p>
+            <w:pPr>
+              <w:rPr>
+                <w:lang w:val="en-US"/>
+              </w:rPr>
+            </w:pPr>
+            <w:r>
+              <w:rPr>
+                <w:lang w:val="en-US"/>
+              </w:rPr>
+              <w:t>Address: VARCHAR 255, not null.</w:t>
+            </w:r>
+          </w:p>
+          <w:p>
+            <w:pPr>
+              <w:rPr>
+                <w:lang w:val="en-US"/>
+              </w:rPr>
+            </w:pPr>
+            <w:r>
+              <w:rPr>
+                <w:lang w:val="en-US"/>
+              </w:rPr>
+              <w:t>Postcode: INT, not null.</w:t>
+            </w:r>
+          </w:p>
+        </w:tc>
+      </w:tr>
+      <w:tr>
+        <w:tc>
+          <w:tcPr>
+            <w:tcW w:w="3035" w:type="dxa"/>
+          </w:tcPr>
+          <w:p>
+            <w:pPr>
+              <w:rPr>
+                <w:highlight w:val="cyan"/>
+                <w:lang w:val="en-US"/>
+              </w:rPr>
+            </w:pPr>
+            <w:r>
+              <w:rPr>
+                <w:highlight w:val="green"/>
+                <w:lang w:val="en-US"/>
+              </w:rPr>
+              <w:t>GET</w:t>
+            </w:r>
+          </w:p>
+        </w:tc>
+        <w:tc>
+          <w:tcPr>
+            <w:tcW w:w="3090" w:type="dxa"/>
+          </w:tcPr>
+          <w:p>
+            <w:pPr>
+              <w:rPr>
+                <w:lang w:val="en-US"/>
+              </w:rPr>
+            </w:pPr>
+            <w:r>
+              <w:rPr>
+                <w:lang w:val="en-US"/>
+              </w:rPr>
+              <w:t>/Item/search?</w:t>
+            </w:r>
+          </w:p>
+        </w:tc>
+        <w:tc>
+          <w:tcPr>
+            <w:tcW w:w="4218" w:type="dxa"/>
+          </w:tcPr>
+          <w:p>
+            <w:pPr>
+              <w:rPr>
+                <w:lang w:val="en-US"/>
+              </w:rPr>
+            </w:pPr>
+            <w:r>
+              <w:rPr>
+                <w:lang w:val="en-US"/>
+              </w:rPr>
+              <w:t>Searches for item with a body.name requirement, returns:</w:t>
+            </w:r>
+          </w:p>
+          <w:p>
+            <w:pPr>
+              <w:rPr>
+                <w:lang w:val="en-US"/>
+              </w:rPr>
+            </w:pPr>
+            <w:r>
+              <w:rPr>
+                <w:lang w:val="en-US"/>
+              </w:rPr>
+              <w:t>Id: INT, not null, PK</w:t>
+            </w:r>
+          </w:p>
+          <w:p>
+            <w:pPr>
+              <w:rPr>
+                <w:lang w:val="en-US"/>
+              </w:rPr>
+            </w:pPr>
+            <w:proofErr w:type="spellStart"/>
+            <w:r>
+              <w:rPr>
+                <w:lang w:val="en-US"/>
+              </w:rPr>
+              <w:t>shopid</w:t>
+            </w:r>
+            <w:proofErr w:type="spellEnd"/>
+            <w:r>
+              <w:rPr>
+                <w:lang w:val="en-US"/>
+              </w:rPr>
+              <w:t>: INT, not null, PK</w:t>
+            </w:r>
+          </w:p>
+          <w:p>
+            <w:pPr>
+              <w:rPr>
+                <w:lang w:val="en-US"/>
+              </w:rPr>
+            </w:pPr>
+            <w:r>
+              <w:rPr>
+                <w:lang w:val="en-US"/>
+              </w:rPr>
+              <w:lastRenderedPageBreak/>
+              <w:t>name: VARCHAR 255, not null</w:t>
+            </w:r>
+          </w:p>
+          <w:p>
+            <w:pPr>
+              <w:rPr>
+                <w:lang w:val="en-US"/>
+              </w:rPr>
+            </w:pPr>
+            <w:r>
+              <w:rPr>
+                <w:lang w:val="en-US"/>
+              </w:rPr>
+              <w:t>price: DECIMAL 15,2 not null</w:t>
+            </w:r>
+          </w:p>
+          <w:p>
+            <w:pPr>
+              <w:rPr>
+                <w:lang w:val="en-US"/>
+              </w:rPr>
+            </w:pPr>
+            <w:r>
+              <w:rPr>
+                <w:lang w:val="en-US"/>
+              </w:rPr>
+              <w:t>sale: INT not null, 1 if on sale, 0 if not.</w:t>
+            </w:r>
+          </w:p>
+          <w:p>
+            <w:pPr>
+              <w:rPr>
+                <w:lang w:val="en-US"/>
+              </w:rPr>
+            </w:pPr>
+            <w:proofErr w:type="spellStart"/>
+            <w:r>
+              <w:rPr>
+                <w:lang w:val="en-US"/>
+              </w:rPr>
+              <w:t>Discountend</w:t>
+            </w:r>
+            <w:proofErr w:type="spellEnd"/>
+            <w:r>
+              <w:rPr>
+                <w:lang w:val="en-US"/>
+              </w:rPr>
+              <w:t>: DATE format is YYYY-MM-DD not null</w:t>
+            </w:r>
+          </w:p>
+          <w:p>
+            <w:pPr>
+              <w:rPr>
+                <w:lang w:val="en-US"/>
+              </w:rPr>
+            </w:pPr>
+            <w:r>
+              <w:rPr>
+                <w:lang w:val="en-US"/>
+              </w:rPr>
+              <w:t>Category: VARCHAR 255</w:t>
+            </w:r>
+          </w:p>
+          <w:p>
+            <w:pPr>
+              <w:rPr>
+                <w:lang w:val="en-US"/>
+              </w:rPr>
+            </w:pPr>
+            <w:proofErr w:type="spellStart"/>
+            <w:r>
+              <w:rPr>
+                <w:lang w:val="en-US"/>
+              </w:rPr>
+              <w:t>Discountprice</w:t>
+            </w:r>
+            <w:proofErr w:type="spellEnd"/>
+            <w:r>
+              <w:rPr>
+                <w:lang w:val="en-US"/>
+              </w:rPr>
+              <w:t xml:space="preserve">: DECIMAL 15,2 </w:t>
+            </w:r>
+          </w:p>
+          <w:p>
+            <w:pPr>
+              <w:rPr>
+                <w:lang w:val="en-US"/>
+              </w:rPr>
+            </w:pPr>
+            <w:proofErr w:type="spellStart"/>
+            <w:r>
+              <w:rPr>
+                <w:lang w:val="en-US"/>
+              </w:rPr>
+              <w:t>Discountpercentage</w:t>
+            </w:r>
+            <w:proofErr w:type="spellEnd"/>
+            <w:r>
+              <w:rPr>
+                <w:lang w:val="en-US"/>
+              </w:rPr>
+              <w:t>: DECIMAL 15,2</w:t>
+            </w:r>
+          </w:p>
+        </w:tc>
+      </w:tr>
+      <w:tr>
+        <w:tc>
+          <w:tcPr>
+            <w:tcW w:w="3035" w:type="dxa"/>
+          </w:tcPr>
+          <w:p>
+            <w:pPr>
+              <w:rPr>
+                <w:highlight w:val="green"/>
+                <w:lang w:val="en-US"/>
+              </w:rPr>
+            </w:pPr>
+            <w:r>
+              <w:rPr>
+                <w:highlight w:val="green"/>
+                <w:lang w:val="en-US"/>
+              </w:rPr>
+              <w:lastRenderedPageBreak/>
+              <w:t>Get</w:t>
+            </w:r>
+          </w:p>
+        </w:tc>
+        <w:tc>
+          <w:tcPr>
+            <w:tcW w:w="3090" w:type="dxa"/>
+          </w:tcPr>
+          <w:p>
+            <w:pPr>
+              <w:rPr>
+                <w:lang w:val="en-US"/>
+              </w:rPr>
+            </w:pPr>
+            <w:r>
+              <w:rPr>
+                <w:lang w:val="en-US"/>
+              </w:rPr>
+              <w:t>/shop/search?</w:t>
+            </w:r>
+          </w:p>
+        </w:tc>
+        <w:tc>
+          <w:tcPr>
+            <w:tcW w:w="4218" w:type="dxa"/>
+          </w:tcPr>
+          <w:p>
+            <w:pPr>
+              <w:rPr>
+                <w:lang w:val="en-US"/>
+              </w:rPr>
+            </w:pPr>
+            <w:r>
+              <w:rPr>
+                <w:lang w:val="en-US"/>
+              </w:rPr>
+              <w:t>Searches for shop with a body.name requirement, returns:</w:t>
+            </w:r>
+          </w:p>
+          <w:p>
+            <w:pPr>
+              <w:rPr>
+                <w:lang w:val="en-US"/>
+              </w:rPr>
+            </w:pPr>
+            <w:r>
+              <w:rPr>
+                <w:lang w:val="en-US"/>
+              </w:rPr>
+              <w:t>Id: INT, not null, PK</w:t>
+            </w:r>
+          </w:p>
+          <w:p>
+            <w:pPr>
+              <w:rPr>
+                <w:lang w:val="en-US"/>
+              </w:rPr>
+            </w:pPr>
+            <w:r>
+              <w:rPr>
+                <w:lang w:val="en-US"/>
+              </w:rPr>
+              <w:t>Name: VARCHAR 255, not null.</w:t>
+            </w:r>
+          </w:p>
+          <w:p>
+            <w:pPr>
+              <w:rPr>
+                <w:lang w:val="en-US"/>
+              </w:rPr>
+            </w:pPr>
+            <w:r>
+              <w:rPr>
+                <w:lang w:val="en-US"/>
+              </w:rPr>
+              <w:t>Address: VARCHAR 255, not null.</w:t>
+            </w:r>
+          </w:p>
+          <w:p>
+            <w:pPr>
+              <w:rPr>
+                <w:lang w:val="en-US"/>
+              </w:rPr>
+            </w:pPr>
+            <w:r>
+              <w:rPr>
+                <w:lang w:val="en-US"/>
+              </w:rPr>
+              <w:t>Postcode: INT, not null.</w:t>
+            </w:r>
           </w:p>
         </w:tc>
       </w:tr>

</xml_diff>

<commit_message>
Updated backend install instructions
Updated backend install instructions, small fix for receipt.js
</commit_message>
<xml_diff>
--- a/documentation/Backend API documentation.docx
+++ b/documentation/Backend API documentation.docx
@@ -1698,6 +1698,12 @@
               </w:rPr>
               <w:t>/</w:t>
             </w:r>
+            <w:r>
+              <w:rPr>
+                <w:lang w:val="en-US"/>
+              </w:rPr>
+              <w:t>, this also runs the OCR script automatically when a receipt is posted</w:t>
+            </w:r>
           </w:p>
           <w:p>
             <w:pPr>
@@ -1736,6 +1742,64 @@
                 <w:lang w:val="en-US"/>
               </w:rPr>
               <w:t>Image: object (image extensions like png, jpg etc)</w:t>
+            </w:r>
+          </w:p>
+        </w:tc>
+      </w:tr>
+      <w:tr>
+        <w:tc>
+          <w:tcPr>
+            <w:tcW w:w="3035" w:type="dxa"/>
+          </w:tcPr>
+          <w:p>
+            <w:pPr>
+              <w:rPr>
+                <w:highlight w:val="yellow"/>
+                <w:lang w:val="en-US"/>
+              </w:rPr>
+            </w:pPr>
+            <w:r>
+              <w:rPr>
+                <w:highlight w:val="yellow"/>
+                <w:lang w:val="en-US"/>
+              </w:rPr>
+              <w:t>Post</w:t>
+            </w:r>
+          </w:p>
+        </w:tc>
+        <w:tc>
+          <w:tcPr>
+            <w:tcW w:w="3090" w:type="dxa"/>
+          </w:tcPr>
+          <w:p>
+            <w:pPr>
+              <w:rPr>
+                <w:lang w:val="en-US"/>
+              </w:rPr>
+            </w:pPr>
+            <w:r>
+              <w:rPr>
+                <w:lang w:val="en-US"/>
+              </w:rPr>
+              <w:t>/view</w:t>
+            </w:r>
+          </w:p>
+        </w:tc>
+        <w:tc>
+          <w:tcPr>
+            <w:tcW w:w="4218" w:type="dxa"/>
+          </w:tcPr>
+          <w:p>
+            <w:pPr>
+              <w:rPr>
+                <w:lang w:val="en-US"/>
+              </w:rPr>
+            </w:pPr>
+            <w:r>
+              <w:rPr>
+                <w:lang w:val="en-US"/>
+              </w:rPr>
+              <w:t>View an image stored in the MongoDB, required reference id : string</w:t>
             </w:r>
           </w:p>
         </w:tc>

</xml_diff>